<commit_message>
Uploaded a new version for resume.
</commit_message>
<xml_diff>
--- a/Sachin_Chauhan_Resume.docx
+++ b/Sachin_Chauhan_Resume.docx
@@ -166,19 +166,28 @@
                 <w:szCs w:val="20"/>
               </w:rPr>
             </w:pPr>
-            <w:r>
-              <w:rPr>
-                <w:sz w:val="20"/>
-                <w:szCs w:val="20"/>
-              </w:rPr>
-              <w:t xml:space="preserve">Welingkar </w:t>
-            </w:r>
-            <w:r>
-              <w:rPr>
-                <w:sz w:val="20"/>
-                <w:szCs w:val="20"/>
-              </w:rPr>
-              <w:t>i</w:t>
+            <w:proofErr w:type="spellStart"/>
+            <w:r>
+              <w:rPr>
+                <w:sz w:val="20"/>
+                <w:szCs w:val="20"/>
+              </w:rPr>
+              <w:t>Welingkar</w:t>
+            </w:r>
+            <w:proofErr w:type="spellEnd"/>
+            <w:r>
+              <w:rPr>
+                <w:sz w:val="20"/>
+                <w:szCs w:val="20"/>
+              </w:rPr>
+              <w:t xml:space="preserve"> </w:t>
+            </w:r>
+            <w:r>
+              <w:rPr>
+                <w:sz w:val="20"/>
+                <w:szCs w:val="20"/>
+              </w:rPr>
+              <w:t>I</w:t>
             </w:r>
             <w:r>
               <w:rPr>
@@ -909,6 +918,26 @@
                 <w:szCs w:val="20"/>
                 <w:lang w:eastAsia="ja-JP"/>
               </w:rPr>
+              <w:t>Orange France: Remote</w:t>
+            </w:r>
+          </w:p>
+          <w:p>
+            <w:pPr>
+              <w:spacing w:after="0" w:line="240" w:lineRule="auto"/>
+              <w:rPr>
+                <w:rFonts w:eastAsiaTheme="minorEastAsia"/>
+                <w:sz w:val="20"/>
+                <w:szCs w:val="20"/>
+                <w:lang w:eastAsia="ja-JP"/>
+              </w:rPr>
+            </w:pPr>
+            <w:r>
+              <w:rPr>
+                <w:rFonts w:eastAsiaTheme="minorEastAsia"/>
+                <w:sz w:val="20"/>
+                <w:szCs w:val="20"/>
+                <w:lang w:eastAsia="ja-JP"/>
+              </w:rPr>
               <w:t>STC, Saudi Arabia: On</w:t>
             </w:r>
             <w:r>
@@ -1070,14 +1099,25 @@
                 <w:lang w:eastAsia="ja-JP"/>
               </w:rPr>
             </w:pPr>
-            <w:r>
-              <w:rPr>
-                <w:rFonts w:eastAsiaTheme="minorEastAsia"/>
-                <w:sz w:val="20"/>
-                <w:szCs w:val="20"/>
-                <w:lang w:eastAsia="ja-JP"/>
-              </w:rPr>
-              <w:t>Ethiotel Ethiopia:</w:t>
+            <w:proofErr w:type="spellStart"/>
+            <w:r>
+              <w:rPr>
+                <w:rFonts w:eastAsiaTheme="minorEastAsia"/>
+                <w:sz w:val="20"/>
+                <w:szCs w:val="20"/>
+                <w:lang w:eastAsia="ja-JP"/>
+              </w:rPr>
+              <w:t>Ethiotel</w:t>
+            </w:r>
+            <w:proofErr w:type="spellEnd"/>
+            <w:r>
+              <w:rPr>
+                <w:rFonts w:eastAsiaTheme="minorEastAsia"/>
+                <w:sz w:val="20"/>
+                <w:szCs w:val="20"/>
+                <w:lang w:eastAsia="ja-JP"/>
+              </w:rPr>
+              <w:t xml:space="preserve"> Ethiopia:</w:t>
             </w:r>
             <w:r>
               <w:rPr>
@@ -1183,26 +1223,6 @@
                 <w:lang w:eastAsia="ja-JP"/>
               </w:rPr>
               <w:t>Smart Philippines: Onsite</w:t>
-            </w:r>
-          </w:p>
-          <w:p>
-            <w:pPr>
-              <w:spacing w:after="0" w:line="240" w:lineRule="auto"/>
-              <w:rPr>
-                <w:rFonts w:eastAsiaTheme="minorEastAsia"/>
-                <w:sz w:val="20"/>
-                <w:szCs w:val="20"/>
-                <w:lang w:eastAsia="ja-JP"/>
-              </w:rPr>
-            </w:pPr>
-            <w:r>
-              <w:rPr>
-                <w:rFonts w:eastAsiaTheme="minorEastAsia"/>
-                <w:sz w:val="20"/>
-                <w:szCs w:val="20"/>
-                <w:lang w:eastAsia="ja-JP"/>
-              </w:rPr>
-              <w:t>Orange France: Remote</w:t>
             </w:r>
           </w:p>
           <w:p>
@@ -1502,6 +1522,8 @@
               <w:pStyle w:val="ContactInfo"/>
               <w:spacing w:after="0" w:line="240" w:lineRule="auto"/>
               <w:rPr>
+                <w:b/>
+                <w:bCs/>
                 <w:color w:val="864A04" w:themeColor="accent1" w:themeShade="80"/>
                 <w:sz w:val="20"/>
                 <w:szCs w:val="20"/>
@@ -1509,6 +1531,8 @@
             </w:pPr>
             <w:r>
               <w:rPr>
+                <w:b/>
+                <w:bCs/>
                 <w:color w:val="864A04" w:themeColor="accent1" w:themeShade="80"/>
                 <w:sz w:val="20"/>
                 <w:szCs w:val="20"/>
@@ -1544,15 +1568,15 @@
             <w:pPr>
               <w:pStyle w:val="ContactInfo"/>
               <w:rPr>
-                <w:sz w:val="20"/>
-                <w:szCs w:val="20"/>
+                <w:sz w:val="18"/>
+                <w:szCs w:val="18"/>
                 <w:u w:val="single"/>
               </w:rPr>
             </w:pPr>
             <w:r>
               <w:rPr>
-                <w:sz w:val="20"/>
-                <w:szCs w:val="20"/>
+                <w:sz w:val="18"/>
+                <w:szCs w:val="18"/>
                 <w:u w:val="single"/>
               </w:rPr>
               <w:t>https://www.linkedin.com/in/sachin-chauhan-46b3b229/</w:t>
@@ -1640,6 +1664,23 @@
                 <w:szCs w:val="20"/>
               </w:rPr>
               <w:t>Ansible</w:t>
+            </w:r>
+          </w:p>
+          <w:p>
+            <w:pPr>
+              <w:pStyle w:val="ContactInfo"/>
+              <w:spacing w:after="0" w:line="240" w:lineRule="auto"/>
+              <w:rPr>
+                <w:sz w:val="20"/>
+                <w:szCs w:val="20"/>
+              </w:rPr>
+            </w:pPr>
+            <w:r>
+              <w:rPr>
+                <w:sz w:val="20"/>
+                <w:szCs w:val="20"/>
+              </w:rPr>
+              <w:t>Terraform</w:t>
             </w:r>
           </w:p>
           <w:p>
@@ -2053,7 +2094,7 @@
                 <w:sz w:val="20"/>
                 <w:szCs w:val="20"/>
               </w:rPr>
-              <w:t>Table Tennis</w:t>
+              <w:t>Cricket</w:t>
             </w:r>
           </w:p>
           <w:p>
@@ -2236,7 +2277,25 @@
           <w:szCs w:val="20"/>
           <w:lang w:eastAsia="ja-JP"/>
         </w:rPr>
-        <w:t xml:space="preserve">Cloud Native deployment of gNB </w:t>
+        <w:t xml:space="preserve">Cloud Native deployment of </w:t>
+      </w:r>
+      <w:proofErr w:type="spellStart"/>
+      <w:r>
+        <w:rPr>
+          <w:sz w:val="20"/>
+          <w:szCs w:val="20"/>
+          <w:lang w:eastAsia="ja-JP"/>
+        </w:rPr>
+        <w:t>gNB</w:t>
+      </w:r>
+      <w:proofErr w:type="spellEnd"/>
+      <w:r>
+        <w:rPr>
+          <w:sz w:val="20"/>
+          <w:szCs w:val="20"/>
+          <w:lang w:eastAsia="ja-JP"/>
+        </w:rPr>
+        <w:t xml:space="preserve"> </w:t>
       </w:r>
       <w:r>
         <w:rPr>
@@ -2252,7 +2311,25 @@
           <w:szCs w:val="20"/>
           <w:lang w:eastAsia="ja-JP"/>
         </w:rPr>
-        <w:t>on COTS hardware and Kubernetes infrastructure using YAML based configuration.</w:t>
+        <w:t xml:space="preserve">on COTS hardware and Kubernetes infrastructure using </w:t>
+      </w:r>
+      <w:r>
+        <w:rPr>
+          <w:b/>
+          <w:bCs/>
+          <w:sz w:val="20"/>
+          <w:szCs w:val="20"/>
+          <w:lang w:eastAsia="ja-JP"/>
+        </w:rPr>
+        <w:t>YAML</w:t>
+      </w:r>
+      <w:r>
+        <w:rPr>
+          <w:sz w:val="20"/>
+          <w:szCs w:val="20"/>
+          <w:lang w:eastAsia="ja-JP"/>
+        </w:rPr>
+        <w:t xml:space="preserve"> based configuration.</w:t>
       </w:r>
       <w:r>
         <w:rPr>
@@ -2292,39 +2369,17 @@
           <w:szCs w:val="20"/>
           <w:lang w:eastAsia="ja-JP"/>
         </w:rPr>
-        <w:t xml:space="preserve">Automation of nodes configuration using </w:t>
-      </w:r>
-      <w:r>
-        <w:rPr>
-          <w:sz w:val="20"/>
-          <w:szCs w:val="20"/>
-          <w:lang w:eastAsia="ja-JP"/>
-        </w:rPr>
-        <w:t xml:space="preserve">Python </w:t>
-      </w:r>
-      <w:r>
-        <w:rPr>
-          <w:sz w:val="20"/>
-          <w:szCs w:val="20"/>
-          <w:lang w:eastAsia="ja-JP"/>
-        </w:rPr>
-        <w:t xml:space="preserve">and Bash </w:t>
-      </w:r>
-      <w:r>
-        <w:rPr>
-          <w:sz w:val="20"/>
-          <w:szCs w:val="20"/>
-          <w:lang w:eastAsia="ja-JP"/>
-        </w:rPr>
-        <w:t>Scripting</w:t>
-      </w:r>
-      <w:r>
-        <w:rPr>
-          <w:sz w:val="20"/>
-          <w:szCs w:val="20"/>
-          <w:lang w:eastAsia="ja-JP"/>
-        </w:rPr>
-        <w:t xml:space="preserve"> on Linux environment.</w:t>
+        <w:t xml:space="preserve">Setting up CI/CD pipelines for end-to-end automation for cloud services deployments. </w:t>
+      </w:r>
+      <w:r>
+        <w:rPr>
+          <w:b/>
+          <w:bCs/>
+          <w:sz w:val="20"/>
+          <w:szCs w:val="20"/>
+          <w:lang w:eastAsia="ja-JP"/>
+        </w:rPr>
+        <w:t>Ansible</w:t>
       </w:r>
     </w:p>
     <w:p>
@@ -2346,39 +2401,41 @@
           <w:szCs w:val="20"/>
           <w:lang w:eastAsia="ja-JP"/>
         </w:rPr>
-        <w:t>Configuration Automation using</w:t>
-      </w:r>
-      <w:r>
-        <w:rPr>
-          <w:sz w:val="20"/>
-          <w:szCs w:val="20"/>
-          <w:lang w:eastAsia="ja-JP"/>
-        </w:rPr>
-        <w:t xml:space="preserve"> Ansible and Mo</w:t>
-      </w:r>
-      <w:r>
-        <w:rPr>
-          <w:sz w:val="20"/>
-          <w:szCs w:val="20"/>
-          <w:lang w:eastAsia="ja-JP"/>
-        </w:rPr>
-        <w:t>-</w:t>
-      </w:r>
-      <w:r>
-        <w:rPr>
-          <w:sz w:val="20"/>
-          <w:szCs w:val="20"/>
-          <w:lang w:eastAsia="ja-JP"/>
-        </w:rPr>
-        <w:t>S</w:t>
-      </w:r>
-      <w:r>
-        <w:rPr>
-          <w:sz w:val="20"/>
-          <w:szCs w:val="20"/>
-          <w:lang w:eastAsia="ja-JP"/>
-        </w:rPr>
-        <w:t>hell scripting.</w:t>
+        <w:t>Provision</w:t>
+      </w:r>
+      <w:r>
+        <w:rPr>
+          <w:sz w:val="20"/>
+          <w:szCs w:val="20"/>
+          <w:lang w:eastAsia="ja-JP"/>
+        </w:rPr>
+        <w:t xml:space="preserve">ing </w:t>
+      </w:r>
+      <w:r>
+        <w:rPr>
+          <w:sz w:val="20"/>
+          <w:szCs w:val="20"/>
+          <w:lang w:eastAsia="ja-JP"/>
+        </w:rPr>
+        <w:t>infrastructure using Terraform in Docker environment.</w:t>
+      </w:r>
+      <w:r>
+        <w:rPr>
+          <w:sz w:val="20"/>
+          <w:szCs w:val="20"/>
+          <w:lang w:eastAsia="ja-JP"/>
+        </w:rPr>
+        <w:t xml:space="preserve"> </w:t>
+      </w:r>
+      <w:r>
+        <w:rPr>
+          <w:b/>
+          <w:bCs/>
+          <w:sz w:val="20"/>
+          <w:szCs w:val="20"/>
+          <w:lang w:eastAsia="ja-JP"/>
+        </w:rPr>
+        <w:t>Terraform</w:t>
       </w:r>
     </w:p>
     <w:p>
@@ -2400,39 +2457,61 @@
           <w:szCs w:val="20"/>
           <w:lang w:eastAsia="ja-JP"/>
         </w:rPr>
-        <w:t xml:space="preserve">Tool </w:t>
-      </w:r>
-      <w:r>
-        <w:rPr>
-          <w:sz w:val="20"/>
-          <w:szCs w:val="20"/>
-          <w:lang w:eastAsia="ja-JP"/>
-        </w:rPr>
-        <w:t>development</w:t>
-      </w:r>
-      <w:r>
-        <w:rPr>
-          <w:sz w:val="20"/>
-          <w:szCs w:val="20"/>
-          <w:lang w:eastAsia="ja-JP"/>
-        </w:rPr>
-        <w:t xml:space="preserve"> (</w:t>
-      </w:r>
-      <w:r>
-        <w:rPr>
-          <w:sz w:val="20"/>
-          <w:szCs w:val="20"/>
-          <w:lang w:eastAsia="ja-JP"/>
-        </w:rPr>
-        <w:t>Camel Automation)</w:t>
-      </w:r>
-      <w:r>
-        <w:rPr>
-          <w:sz w:val="20"/>
-          <w:szCs w:val="20"/>
-          <w:lang w:eastAsia="ja-JP"/>
-        </w:rPr>
-        <w:t xml:space="preserve"> in C# for connection to network elements and automating configuration using GUI based solution.</w:t>
+        <w:t xml:space="preserve">Automation of nodes configuration using </w:t>
+      </w:r>
+      <w:r>
+        <w:rPr>
+          <w:b/>
+          <w:bCs/>
+          <w:sz w:val="20"/>
+          <w:szCs w:val="20"/>
+          <w:lang w:eastAsia="ja-JP"/>
+        </w:rPr>
+        <w:t>Python</w:t>
+      </w:r>
+      <w:r>
+        <w:rPr>
+          <w:sz w:val="20"/>
+          <w:szCs w:val="20"/>
+          <w:lang w:eastAsia="ja-JP"/>
+        </w:rPr>
+        <w:t xml:space="preserve"> </w:t>
+      </w:r>
+      <w:r>
+        <w:rPr>
+          <w:sz w:val="20"/>
+          <w:szCs w:val="20"/>
+          <w:lang w:eastAsia="ja-JP"/>
+        </w:rPr>
+        <w:t xml:space="preserve">and </w:t>
+      </w:r>
+      <w:r>
+        <w:rPr>
+          <w:b/>
+          <w:bCs/>
+          <w:sz w:val="20"/>
+          <w:szCs w:val="20"/>
+          <w:lang w:eastAsia="ja-JP"/>
+        </w:rPr>
+        <w:t xml:space="preserve">Bash </w:t>
+      </w:r>
+      <w:r>
+        <w:rPr>
+          <w:b/>
+          <w:bCs/>
+          <w:sz w:val="20"/>
+          <w:szCs w:val="20"/>
+          <w:lang w:eastAsia="ja-JP"/>
+        </w:rPr>
+        <w:t>Scripting</w:t>
+      </w:r>
+      <w:r>
+        <w:rPr>
+          <w:sz w:val="20"/>
+          <w:szCs w:val="20"/>
+          <w:lang w:eastAsia="ja-JP"/>
+        </w:rPr>
+        <w:t xml:space="preserve"> on Linux environment.</w:t>
       </w:r>
     </w:p>
     <w:p>
@@ -2454,7 +2533,41 @@
           <w:szCs w:val="20"/>
           <w:lang w:eastAsia="ja-JP"/>
         </w:rPr>
-        <w:t>Infrastructure verification for cloud deployment.</w:t>
+        <w:t>Configuration Automation using</w:t>
+      </w:r>
+      <w:r>
+        <w:rPr>
+          <w:sz w:val="20"/>
+          <w:szCs w:val="20"/>
+          <w:lang w:eastAsia="ja-JP"/>
+        </w:rPr>
+        <w:t xml:space="preserve"> </w:t>
+      </w:r>
+      <w:r>
+        <w:rPr>
+          <w:b/>
+          <w:bCs/>
+          <w:sz w:val="20"/>
+          <w:szCs w:val="20"/>
+          <w:lang w:eastAsia="ja-JP"/>
+        </w:rPr>
+        <w:t>Ansible</w:t>
+      </w:r>
+      <w:r>
+        <w:rPr>
+          <w:sz w:val="20"/>
+          <w:szCs w:val="20"/>
+          <w:lang w:eastAsia="ja-JP"/>
+        </w:rPr>
+        <w:t xml:space="preserve"> and S</w:t>
+      </w:r>
+      <w:r>
+        <w:rPr>
+          <w:sz w:val="20"/>
+          <w:szCs w:val="20"/>
+          <w:lang w:eastAsia="ja-JP"/>
+        </w:rPr>
+        <w:t>hell scripting.</w:t>
       </w:r>
     </w:p>
     <w:p>
@@ -2476,23 +2589,39 @@
           <w:szCs w:val="20"/>
           <w:lang w:eastAsia="ja-JP"/>
         </w:rPr>
-        <w:t xml:space="preserve">Data Analysis and Dashboard using python libraries </w:t>
-      </w:r>
-      <w:r>
-        <w:rPr>
-          <w:sz w:val="20"/>
-          <w:szCs w:val="20"/>
-          <w:lang w:eastAsia="ja-JP"/>
-        </w:rPr>
-        <w:t xml:space="preserve">like </w:t>
-      </w:r>
-      <w:r>
-        <w:rPr>
-          <w:sz w:val="20"/>
-          <w:szCs w:val="20"/>
-          <w:lang w:eastAsia="ja-JP"/>
-        </w:rPr>
-        <w:t>Pandas.</w:t>
+        <w:t xml:space="preserve">Tool </w:t>
+      </w:r>
+      <w:r>
+        <w:rPr>
+          <w:sz w:val="20"/>
+          <w:szCs w:val="20"/>
+          <w:lang w:eastAsia="ja-JP"/>
+        </w:rPr>
+        <w:t>development</w:t>
+      </w:r>
+      <w:r>
+        <w:rPr>
+          <w:sz w:val="20"/>
+          <w:szCs w:val="20"/>
+          <w:lang w:eastAsia="ja-JP"/>
+        </w:rPr>
+        <w:t xml:space="preserve"> (</w:t>
+      </w:r>
+      <w:r>
+        <w:rPr>
+          <w:sz w:val="20"/>
+          <w:szCs w:val="20"/>
+          <w:lang w:eastAsia="ja-JP"/>
+        </w:rPr>
+        <w:t>Camel Automation)</w:t>
+      </w:r>
+      <w:r>
+        <w:rPr>
+          <w:sz w:val="20"/>
+          <w:szCs w:val="20"/>
+          <w:lang w:eastAsia="ja-JP"/>
+        </w:rPr>
+        <w:t xml:space="preserve"> in C# for connection to network elements and automating configuration using GUI based solution.</w:t>
       </w:r>
     </w:p>
     <w:p>
@@ -2514,7 +2643,7 @@
           <w:szCs w:val="20"/>
           <w:lang w:eastAsia="ja-JP"/>
         </w:rPr>
-        <w:t>Software Upgrade of network elements. (Routers, 5G NR Nodes)</w:t>
+        <w:t>Infrastructure verification for cloud deployment.</w:t>
       </w:r>
     </w:p>
     <w:p>
@@ -2536,7 +2665,23 @@
           <w:szCs w:val="20"/>
           <w:lang w:eastAsia="ja-JP"/>
         </w:rPr>
-        <w:t>Troubleshooting.</w:t>
+        <w:t xml:space="preserve">Data Analysis and Dashboard using python libraries </w:t>
+      </w:r>
+      <w:r>
+        <w:rPr>
+          <w:sz w:val="20"/>
+          <w:szCs w:val="20"/>
+          <w:lang w:eastAsia="ja-JP"/>
+        </w:rPr>
+        <w:t xml:space="preserve">like </w:t>
+      </w:r>
+      <w:r>
+        <w:rPr>
+          <w:sz w:val="20"/>
+          <w:szCs w:val="20"/>
+          <w:lang w:eastAsia="ja-JP"/>
+        </w:rPr>
+        <w:t>Pandas.</w:t>
       </w:r>
     </w:p>
     <w:p>
@@ -2547,19 +2692,18 @@
           <w:numId w:val="1"/>
         </w:numPr>
         <w:rPr>
-          <w:rStyle w:val="background-details"/>
-          <w:sz w:val="20"/>
-          <w:szCs w:val="20"/>
-          <w:lang w:eastAsia="ja-JP"/>
-        </w:rPr>
-      </w:pPr>
-      <w:r>
-        <w:rPr>
-          <w:rStyle w:val="background-details"/>
-          <w:sz w:val="20"/>
-          <w:szCs w:val="20"/>
-        </w:rPr>
-        <w:t>Assigning tasks to team members.</w:t>
+          <w:sz w:val="20"/>
+          <w:szCs w:val="20"/>
+          <w:lang w:eastAsia="ja-JP"/>
+        </w:rPr>
+      </w:pPr>
+      <w:r>
+        <w:rPr>
+          <w:sz w:val="20"/>
+          <w:szCs w:val="20"/>
+          <w:lang w:eastAsia="ja-JP"/>
+        </w:rPr>
+        <w:t>Software Upgrade of network elements. (Routers, 5G NR Nodes)</w:t>
       </w:r>
     </w:p>
     <w:p>
@@ -2570,19 +2714,18 @@
           <w:numId w:val="1"/>
         </w:numPr>
         <w:rPr>
-          <w:rStyle w:val="background-details"/>
-          <w:sz w:val="20"/>
-          <w:szCs w:val="20"/>
-          <w:lang w:eastAsia="ja-JP"/>
-        </w:rPr>
-      </w:pPr>
-      <w:r>
-        <w:rPr>
-          <w:rStyle w:val="background-details"/>
-          <w:sz w:val="20"/>
-          <w:szCs w:val="20"/>
-        </w:rPr>
-        <w:t>Knowledge Sharing sessions with team members aligning them with required scopes.</w:t>
+          <w:sz w:val="20"/>
+          <w:szCs w:val="20"/>
+          <w:lang w:eastAsia="ja-JP"/>
+        </w:rPr>
+      </w:pPr>
+      <w:r>
+        <w:rPr>
+          <w:sz w:val="20"/>
+          <w:szCs w:val="20"/>
+          <w:lang w:eastAsia="ja-JP"/>
+        </w:rPr>
+        <w:t>Troubleshooting.</w:t>
       </w:r>
     </w:p>
     <w:p>
@@ -2605,7 +2748,7 @@
           <w:sz w:val="20"/>
           <w:szCs w:val="20"/>
         </w:rPr>
-        <w:t>Risk Analysis and identifying alternative ways for deployment activities.</w:t>
+        <w:t>Assigning tasks to team members.</w:t>
       </w:r>
     </w:p>
     <w:p>
@@ -2628,7 +2771,7 @@
           <w:sz w:val="20"/>
           <w:szCs w:val="20"/>
         </w:rPr>
-        <w:t>Documenting and tracking day to day activities.</w:t>
+        <w:t>Knowledge Sharing sessions with team members aligning them with required scopes.</w:t>
       </w:r>
     </w:p>
     <w:p>
@@ -2651,7 +2794,7 @@
           <w:sz w:val="20"/>
           <w:szCs w:val="20"/>
         </w:rPr>
-        <w:t>Resolving issues and following up with different support levels.</w:t>
+        <w:t>Risk Analysis and identifying alternative ways for deployment activities.</w:t>
       </w:r>
     </w:p>
     <w:p>
@@ -2674,27 +2817,73 @@
           <w:sz w:val="20"/>
           <w:szCs w:val="20"/>
         </w:rPr>
-        <w:t>Promoting team harmony and collaboration.</w:t>
+        <w:t>Documenting and tracking day to day activities.</w:t>
       </w:r>
     </w:p>
     <w:p>
       <w:pPr>
-        <w:pStyle w:val="Heading4"/>
-        <w:rPr>
-          <w:sz w:val="22"/>
-          <w:szCs w:val="20"/>
-        </w:rPr>
-      </w:pPr>
-      <w:r>
-        <w:rPr>
-          <w:sz w:val="22"/>
-          <w:szCs w:val="20"/>
-        </w:rPr>
-        <w:t>Senior Engineer</w:t>
+        <w:pStyle w:val="ListParagraph"/>
+        <w:numPr>
+          <w:ilvl w:val="0"/>
+          <w:numId w:val="1"/>
+        </w:numPr>
+        <w:rPr>
+          <w:rStyle w:val="background-details"/>
+          <w:sz w:val="20"/>
+          <w:szCs w:val="20"/>
+          <w:lang w:eastAsia="ja-JP"/>
+        </w:rPr>
+      </w:pPr>
+      <w:r>
+        <w:rPr>
+          <w:rStyle w:val="background-details"/>
+          <w:sz w:val="20"/>
+          <w:szCs w:val="20"/>
+        </w:rPr>
+        <w:t>Resolving issues and following up with different support levels.</w:t>
       </w:r>
     </w:p>
     <w:p>
       <w:pPr>
+        <w:pStyle w:val="ListParagraph"/>
+        <w:numPr>
+          <w:ilvl w:val="0"/>
+          <w:numId w:val="1"/>
+        </w:numPr>
+        <w:rPr>
+          <w:rStyle w:val="background-details"/>
+          <w:sz w:val="20"/>
+          <w:szCs w:val="20"/>
+          <w:lang w:eastAsia="ja-JP"/>
+        </w:rPr>
+      </w:pPr>
+      <w:r>
+        <w:rPr>
+          <w:rStyle w:val="background-details"/>
+          <w:sz w:val="20"/>
+          <w:szCs w:val="20"/>
+        </w:rPr>
+        <w:t>Promoting team harmony and collaboration.</w:t>
+      </w:r>
+    </w:p>
+    <w:p>
+      <w:pPr>
+        <w:pStyle w:val="Heading4"/>
+        <w:rPr>
+          <w:sz w:val="22"/>
+          <w:szCs w:val="20"/>
+        </w:rPr>
+      </w:pPr>
+      <w:r>
+        <w:rPr>
+          <w:sz w:val="22"/>
+          <w:szCs w:val="20"/>
+        </w:rPr>
+        <w:t>Senior Engineer</w:t>
+      </w:r>
+    </w:p>
+    <w:p>
+      <w:pPr>
         <w:pStyle w:val="Heading5"/>
         <w:rPr>
           <w:sz w:val="20"/>
@@ -2727,7 +2916,14 @@
           <w:sz w:val="20"/>
           <w:szCs w:val="18"/>
         </w:rPr>
-        <w:t>2019</w:t>
+        <w:t>201</w:t>
+      </w:r>
+      <w:r>
+        <w:rPr>
+          <w:sz w:val="20"/>
+          <w:szCs w:val="18"/>
+        </w:rPr>
+        <w:t>8</w:t>
       </w:r>
       <w:r>
         <w:rPr>
@@ -3149,7 +3345,14 @@
           <w:sz w:val="20"/>
           <w:szCs w:val="18"/>
         </w:rPr>
-        <w:t>2016</w:t>
+        <w:t>201</w:t>
+      </w:r>
+      <w:r>
+        <w:rPr>
+          <w:sz w:val="20"/>
+          <w:szCs w:val="18"/>
+        </w:rPr>
+        <w:t>5</w:t>
       </w:r>
       <w:r>
         <w:rPr>
@@ -3293,7 +3496,39 @@
           <w:szCs w:val="20"/>
           <w:lang w:eastAsia="ja-JP"/>
         </w:rPr>
-        <w:t>Script Preparation in Bash and mo-shell for configuration automation.</w:t>
+        <w:t>Script Preparation in Bash and</w:t>
+      </w:r>
+      <w:r>
+        <w:rPr>
+          <w:sz w:val="20"/>
+          <w:szCs w:val="20"/>
+          <w:lang w:eastAsia="ja-JP"/>
+        </w:rPr>
+        <w:t xml:space="preserve"> Mo</w:t>
+      </w:r>
+      <w:r>
+        <w:rPr>
+          <w:sz w:val="20"/>
+          <w:szCs w:val="20"/>
+          <w:lang w:eastAsia="ja-JP"/>
+        </w:rPr>
+        <w:t>-</w:t>
+      </w:r>
+      <w:r>
+        <w:rPr>
+          <w:sz w:val="20"/>
+          <w:szCs w:val="20"/>
+          <w:lang w:eastAsia="ja-JP"/>
+        </w:rPr>
+        <w:t>S</w:t>
+      </w:r>
+      <w:r>
+        <w:rPr>
+          <w:sz w:val="20"/>
+          <w:szCs w:val="20"/>
+          <w:lang w:eastAsia="ja-JP"/>
+        </w:rPr>
+        <w:t>hell for configuration automation.</w:t>
       </w:r>
     </w:p>
     <w:p>
@@ -4884,11 +5119,14 @@
   </w:compat>
   <w:rsids>
     <w:rsidRoot w:val="0058069F"/>
+    <w:rsid w:val="00093DB6"/>
     <w:rsid w:val="001B77BA"/>
+    <w:rsid w:val="00366CDA"/>
     <w:rsid w:val="00565F33"/>
     <w:rsid w:val="0058069F"/>
     <w:rsid w:val="008C27D0"/>
     <w:rsid w:val="00EB655B"/>
+    <w:rsid w:val="00EF41B1"/>
   </w:rsids>
   <m:mathPr>
     <m:mathFont m:val="Cambria Math"/>
@@ -5662,6 +5900,10 @@
 </file>
 
 <file path=customXml/item2.xml><?xml version="1.0" encoding="utf-8"?>
+<b:Sources xmlns:b="http://schemas.openxmlformats.org/officeDocument/2006/bibliography" xmlns="http://schemas.openxmlformats.org/officeDocument/2006/bibliography" SelectedStyle="\APASixthEditionOfficeOnline.xsl" StyleName="APA" Version="6"/>
+</file>
+
+<file path=customXml/item3.xml><?xml version="1.0" encoding="utf-8"?>
 <ct:contentTypeSchema xmlns:ct="http://schemas.microsoft.com/office/2006/metadata/contentType" xmlns:ma="http://schemas.microsoft.com/office/2006/metadata/properties/metaAttributes" ct:_="" ma:_="" ma:contentTypeName="Document" ma:contentTypeID="0x01010079F111ED35F8CC479449609E8A0923A6" ma:contentTypeVersion="18" ma:contentTypeDescription="Create a new document." ma:contentTypeScope="" ma:versionID="22a266b9fa9a230c5a512669d8b298c3">
   <xsd:schema xmlns:xsd="http://www.w3.org/2001/XMLSchema" xmlns:xs="http://www.w3.org/2001/XMLSchema" xmlns:p="http://schemas.microsoft.com/office/2006/metadata/properties" xmlns:ns1="http://schemas.microsoft.com/sharepoint/v3" xmlns:ns2="71af3243-3dd4-4a8d-8c0d-dd76da1f02a5" xmlns:ns3="16c05727-aa75-4e4a-9b5f-8a80a1165891" xmlns:ns4="230e9df3-be65-4c73-a93b-d1236ebd677e" targetNamespace="http://schemas.microsoft.com/office/2006/metadata/properties" ma:root="true" ma:fieldsID="eddc33fff6b14141ee5c74a0d29ea6a1" ns1:_="" ns2:_="" ns3:_="" ns4:_="">
     <xsd:import namespace="http://schemas.microsoft.com/sharepoint/v3"/>
@@ -5937,11 +6179,16 @@
 </ct:contentTypeSchema>
 </file>
 
-<file path=customXml/item3.xml><?xml version="1.0" encoding="utf-8"?>
-<b:Sources xmlns:b="http://schemas.openxmlformats.org/officeDocument/2006/bibliography" xmlns="http://schemas.openxmlformats.org/officeDocument/2006/bibliography" SelectedStyle="\APASixthEditionOfficeOnline.xsl" StyleName="APA" Version="6"/>
+<file path=customXml/item4.xml><?xml version="1.0" encoding="utf-8"?>
+<?mso-contentType ?>
+<FormTemplates xmlns="http://schemas.microsoft.com/sharepoint/v3/contenttype/forms">
+  <Display>DocumentLibraryForm</Display>
+  <Edit>DocumentLibraryForm</Edit>
+  <New>DocumentLibraryForm</New>
+</FormTemplates>
 </file>
 
-<file path=customXml/item4.xml><?xml version="1.0" encoding="utf-8"?>
+<file path=customXml/item5.xml><?xml version="1.0" encoding="utf-8"?>
 <p:properties xmlns:p="http://schemas.microsoft.com/office/2006/metadata/properties" xmlns:xsi="http://www.w3.org/2001/XMLSchema-instance" xmlns:pc="http://schemas.microsoft.com/office/infopath/2007/PartnerControls">
   <documentManagement>
     <_ip_UnifiedCompliancePolicyUIAction xmlns="http://schemas.microsoft.com/sharepoint/v3" xsi:nil="true"/>
@@ -5960,15 +6207,6 @@
 </p:properties>
 </file>
 
-<file path=customXml/item5.xml><?xml version="1.0" encoding="utf-8"?>
-<?mso-contentType ?>
-<FormTemplates xmlns="http://schemas.microsoft.com/sharepoint/v3/contenttype/forms">
-  <Display>DocumentLibraryForm</Display>
-  <Edit>DocumentLibraryForm</Edit>
-  <New>DocumentLibraryForm</New>
-</FormTemplates>
-</file>
-
 <file path=customXml/itemProps1.xml><?xml version="1.0" encoding="utf-8"?>
 <ds:datastoreItem xmlns:ds="http://schemas.openxmlformats.org/officeDocument/2006/customXml" ds:itemID="{55AF091B-3C7A-41E3-B477-F2FDAA23CFDA}">
   <ds:schemaRefs>
@@ -5978,6 +6216,14 @@
 </file>
 
 <file path=customXml/itemProps2.xml><?xml version="1.0" encoding="utf-8"?>
+<ds:datastoreItem xmlns:ds="http://schemas.openxmlformats.org/officeDocument/2006/customXml" ds:itemID="{BA4EC212-7674-45B8-A525-B487A0DE2415}">
+  <ds:schemaRefs>
+    <ds:schemaRef ds:uri="http://schemas.openxmlformats.org/officeDocument/2006/bibliography"/>
+  </ds:schemaRefs>
+</ds:datastoreItem>
+</file>
+
+<file path=customXml/itemProps3.xml><?xml version="1.0" encoding="utf-8"?>
 <ds:datastoreItem xmlns:ds="http://schemas.openxmlformats.org/officeDocument/2006/customXml" ds:itemID="{C33CC826-6B93-4F43-97DC-BA44A63457A7}">
   <ds:schemaRefs>
     <ds:schemaRef ds:uri="http://schemas.microsoft.com/office/2006/metadata/contentType"/>
@@ -5998,15 +6244,15 @@
 </ds:datastoreItem>
 </file>
 
-<file path=customXml/itemProps3.xml><?xml version="1.0" encoding="utf-8"?>
-<ds:datastoreItem xmlns:ds="http://schemas.openxmlformats.org/officeDocument/2006/customXml" ds:itemID="{BA4EC212-7674-45B8-A525-B487A0DE2415}">
+<file path=customXml/itemProps4.xml><?xml version="1.0" encoding="utf-8"?>
+<ds:datastoreItem xmlns:ds="http://schemas.openxmlformats.org/officeDocument/2006/customXml" ds:itemID="{A19C2273-4D2E-4000-8DAB-D9C834429A07}">
   <ds:schemaRefs>
-    <ds:schemaRef ds:uri="http://schemas.openxmlformats.org/officeDocument/2006/bibliography"/>
+    <ds:schemaRef ds:uri="http://schemas.microsoft.com/sharepoint/v3/contenttype/forms"/>
   </ds:schemaRefs>
 </ds:datastoreItem>
 </file>
 
-<file path=customXml/itemProps4.xml><?xml version="1.0" encoding="utf-8"?>
+<file path=customXml/itemProps5.xml><?xml version="1.0" encoding="utf-8"?>
 <ds:datastoreItem xmlns:ds="http://schemas.openxmlformats.org/officeDocument/2006/customXml" ds:itemID="{4F19F71B-31A8-4ABF-BAE0-05E6A1778B7F}">
   <ds:schemaRefs>
     <ds:schemaRef ds:uri="http://schemas.microsoft.com/office/2006/metadata/properties"/>
@@ -6016,12 +6262,4 @@
     <ds:schemaRef ds:uri="230e9df3-be65-4c73-a93b-d1236ebd677e"/>
   </ds:schemaRefs>
 </ds:datastoreItem>
-</file>
-
-<file path=customXml/itemProps5.xml><?xml version="1.0" encoding="utf-8"?>
-<ds:datastoreItem xmlns:ds="http://schemas.openxmlformats.org/officeDocument/2006/customXml" ds:itemID="{A19C2273-4D2E-4000-8DAB-D9C834429A07}">
-  <ds:schemaRefs>
-    <ds:schemaRef ds:uri="http://schemas.microsoft.com/sharepoint/v3/contenttype/forms"/>
-  </ds:schemaRefs>
-</ds:datastoreItem>
 </file>
</xml_diff>